<commit_message>
Screen now draws properly.
</commit_message>
<xml_diff>
--- a/Puzzle16/DevLog.docx
+++ b/Puzzle16/DevLog.docx
@@ -55,6 +55,9 @@
         <w:ind w:left="360"/>
       </w:pPr>
       <w:r>
+        <w:rPr>
+          <w:noProof/>
+        </w:rPr>
         <w:drawing>
           <wp:inline distT="0" distB="0" distL="0" distR="0" wp14:anchorId="55B7AE57" wp14:editId="0CB0885B">
             <wp:extent cx="2990850" cy="2592709"/>
@@ -111,6 +114,9 @@
         <w:t xml:space="preserve"> </w:t>
       </w:r>
       <w:r>
+        <w:rPr>
+          <w:noProof/>
+        </w:rPr>
         <w:drawing>
           <wp:inline distT="0" distB="0" distL="0" distR="0" wp14:anchorId="370BAFFF" wp14:editId="76DF7DDF">
             <wp:extent cx="3209925" cy="1778225"/>
@@ -169,6 +175,9 @@
         <w:ind w:left="360"/>
       </w:pPr>
       <w:r>
+        <w:rPr>
+          <w:noProof/>
+        </w:rPr>
         <w:drawing>
           <wp:inline distT="0" distB="0" distL="0" distR="0" wp14:anchorId="4CC72ACA" wp14:editId="174B41E2">
             <wp:extent cx="1395999" cy="1400175"/>
@@ -217,6 +226,9 @@
     </w:p>
     <w:p>
       <w:pPr>
+        <w:pBdr>
+          <w:bottom w:val="single" w:sz="6" w:space="1" w:color="auto"/>
+        </w:pBdr>
         <w:ind w:left="360"/>
       </w:pPr>
       <w:r>
@@ -239,6 +251,64 @@
       <w:proofErr w:type="spellEnd"/>
       <w:r>
         <w:t>() after shapes were registered.</w:t>
+      </w:r>
+    </w:p>
+    <w:p>
+      <w:pPr>
+        <w:ind w:left="360"/>
+      </w:pPr>
+      <w:r>
+        <w:t xml:space="preserve">Figured out why the square size and stamp positions needed adjustment; it appears that the </w:t>
+      </w:r>
+      <w:proofErr w:type="gramStart"/>
+      <w:r>
+        <w:t>setup(</w:t>
+      </w:r>
+      <w:proofErr w:type="gramEnd"/>
+      <w:r>
+        <w:t>) function that sets the window size includes the window borders.  Decided to stick with the default screen settings with the origin in the middle, and adjust for that.</w:t>
+      </w:r>
+    </w:p>
+    <w:p>
+      <w:pPr>
+        <w:ind w:left="360"/>
+      </w:pPr>
+      <w:r>
+        <w:drawing>
+          <wp:inline distT="0" distB="0" distL="0" distR="0" wp14:anchorId="411E339D" wp14:editId="15F6874E">
+            <wp:extent cx="1533525" cy="1531067"/>
+            <wp:effectExtent l="0" t="0" r="0" b="0"/>
+            <wp:docPr id="4" name="Picture 4"/>
+            <wp:cNvGraphicFramePr>
+              <a:graphicFrameLocks xmlns:a="http://schemas.openxmlformats.org/drawingml/2006/main" noChangeAspect="1"/>
+            </wp:cNvGraphicFramePr>
+            <a:graphic xmlns:a="http://schemas.openxmlformats.org/drawingml/2006/main">
+              <a:graphicData uri="http://schemas.openxmlformats.org/drawingml/2006/picture">
+                <pic:pic xmlns:pic="http://schemas.openxmlformats.org/drawingml/2006/picture">
+                  <pic:nvPicPr>
+                    <pic:cNvPr id="1" name=""/>
+                    <pic:cNvPicPr/>
+                  </pic:nvPicPr>
+                  <pic:blipFill>
+                    <a:blip r:embed="rId8"/>
+                    <a:stretch>
+                      <a:fillRect/>
+                    </a:stretch>
+                  </pic:blipFill>
+                  <pic:spPr>
+                    <a:xfrm>
+                      <a:off x="0" y="0"/>
+                      <a:ext cx="1542565" cy="1540092"/>
+                    </a:xfrm>
+                    <a:prstGeom prst="rect">
+                      <a:avLst/>
+                    </a:prstGeom>
+                  </pic:spPr>
+                </pic:pic>
+              </a:graphicData>
+            </a:graphic>
+          </wp:inline>
+        </w:drawing>
       </w:r>
     </w:p>
     <w:p>

</xml_diff>

<commit_message>
Modified to use graphics.py.
At this point, it draws the board and waits for
the Done button to be clicked.
</commit_message>
<xml_diff>
--- a/Puzzle16/DevLog.docx
+++ b/Puzzle16/DevLog.docx
@@ -1,23 +1,189 @@
 
 <file path=word/document.xml><?xml version="1.0" encoding="utf-8"?>
-<w:document xmlns:wpc="http://schemas.microsoft.com/office/word/2010/wordprocessingCanvas" xmlns:cx="http://schemas.microsoft.com/office/drawing/2014/chartex" xmlns:cx1="http://schemas.microsoft.com/office/drawing/2015/9/8/chartex" xmlns:cx2="http://schemas.microsoft.com/office/drawing/2015/10/21/chartex" xmlns:cx3="http://schemas.microsoft.com/office/drawing/2016/5/9/chartex" xmlns:cx4="http://schemas.microsoft.com/office/drawing/2016/5/10/chartex" xmlns:cx5="http://schemas.microsoft.com/office/drawing/2016/5/11/chartex" xmlns:cx6="http://schemas.microsoft.com/office/drawing/2016/5/12/chartex" xmlns:cx7="http://schemas.microsoft.com/office/drawing/2016/5/13/chartex" xmlns:cx8="http://schemas.microsoft.com/office/drawing/2016/5/14/chartex" xmlns:mc="http://schemas.openxmlformats.org/markup-compatibility/2006" xmlns:aink="http://schemas.microsoft.com/office/drawing/2016/ink" xmlns:am3d="http://schemas.microsoft.com/office/drawing/2017/model3d" xmlns:o="urn:schemas-microsoft-com:office:office" xmlns:r="http://schemas.openxmlformats.org/officeDocument/2006/relationships" xmlns:m="http://schemas.openxmlformats.org/officeDocument/2006/math" xmlns:v="urn:schemas-microsoft-com:vml" xmlns:wp14="http://schemas.microsoft.com/office/word/2010/wordprocessingDrawing" xmlns:wp="http://schemas.openxmlformats.org/drawingml/2006/wordprocessingDrawing" xmlns:w10="urn:schemas-microsoft-com:office:word" xmlns:w="http://schemas.openxmlformats.org/wordprocessingml/2006/main" xmlns:w14="http://schemas.microsoft.com/office/word/2010/wordml" xmlns:w15="http://schemas.microsoft.com/office/word/2012/wordml" xmlns:w16cex="http://schemas.microsoft.com/office/word/2018/wordml/cex" xmlns:w16cid="http://schemas.microsoft.com/office/word/2016/wordml/cid" xmlns:w16="http://schemas.microsoft.com/office/word/2018/wordml" xmlns:w16sdtdh="http://schemas.microsoft.com/office/word/2020/wordml/sdtdatahash" xmlns:w16se="http://schemas.microsoft.com/office/word/2015/wordml/symex" xmlns:wpg="http://schemas.microsoft.com/office/word/2010/wordprocessingGroup" xmlns:wpi="http://schemas.microsoft.com/office/word/2010/wordprocessingInk" xmlns:wne="http://schemas.microsoft.com/office/word/2006/wordml" xmlns:wps="http://schemas.microsoft.com/office/word/2010/wordprocessingShape" mc:Ignorable="w14 w15 w16se w16cid w16 w16cex w16sdtdh wp14">
+<w:document xmlns:wpc="http://schemas.microsoft.com/office/word/2010/wordprocessingCanvas" xmlns:cx="http://schemas.microsoft.com/office/drawing/2014/chartex" xmlns:cx1="http://schemas.microsoft.com/office/drawing/2015/9/8/chartex" xmlns:cx2="http://schemas.microsoft.com/office/drawing/2015/10/21/chartex" xmlns:cx3="http://schemas.microsoft.com/office/drawing/2016/5/9/chartex" xmlns:cx4="http://schemas.microsoft.com/office/drawing/2016/5/10/chartex" xmlns:cx5="http://schemas.microsoft.com/office/drawing/2016/5/11/chartex" xmlns:cx6="http://schemas.microsoft.com/office/drawing/2016/5/12/chartex" xmlns:cx7="http://schemas.microsoft.com/office/drawing/2016/5/13/chartex" xmlns:cx8="http://schemas.microsoft.com/office/drawing/2016/5/14/chartex" xmlns:mc="http://schemas.openxmlformats.org/markup-compatibility/2006" xmlns:aink="http://schemas.microsoft.com/office/drawing/2016/ink" xmlns:am3d="http://schemas.microsoft.com/office/drawing/2017/model3d" xmlns:o="urn:schemas-microsoft-com:office:office" xmlns:oel="http://schemas.microsoft.com/office/2019/extlst" xmlns:r="http://schemas.openxmlformats.org/officeDocument/2006/relationships" xmlns:m="http://schemas.openxmlformats.org/officeDocument/2006/math" xmlns:v="urn:schemas-microsoft-com:vml" xmlns:wp14="http://schemas.microsoft.com/office/word/2010/wordprocessingDrawing" xmlns:wp="http://schemas.openxmlformats.org/drawingml/2006/wordprocessingDrawing" xmlns:w10="urn:schemas-microsoft-com:office:word" xmlns:w="http://schemas.openxmlformats.org/wordprocessingml/2006/main" xmlns:w14="http://schemas.microsoft.com/office/word/2010/wordml" xmlns:w15="http://schemas.microsoft.com/office/word/2012/wordml" xmlns:w16cex="http://schemas.microsoft.com/office/word/2018/wordml/cex" xmlns:w16cid="http://schemas.microsoft.com/office/word/2016/wordml/cid" xmlns:w16="http://schemas.microsoft.com/office/word/2018/wordml" xmlns:w16sdtdh="http://schemas.microsoft.com/office/word/2020/wordml/sdtdatahash" xmlns:w16se="http://schemas.microsoft.com/office/word/2015/wordml/symex" xmlns:wpg="http://schemas.microsoft.com/office/word/2010/wordprocessingGroup" xmlns:wpi="http://schemas.microsoft.com/office/word/2010/wordprocessingInk" xmlns:wne="http://schemas.microsoft.com/office/word/2006/wordml" xmlns:wps="http://schemas.microsoft.com/office/word/2010/wordprocessingShape" mc:Ignorable="w14 w15 w16se w16cid w16 w16cex w16sdtdh wp14">
   <w:body>
     <w:p>
       <w:pPr>
         <w:ind w:left="360"/>
       </w:pPr>
       <w:r>
-        <w:t xml:space="preserve">Register a .gif file as a shape, and draw it using </w:t>
-      </w:r>
-      <w:proofErr w:type="spellStart"/>
-      <w:proofErr w:type="gramStart"/>
-      <w:r>
-        <w:t>t.stamp</w:t>
-      </w:r>
-      <w:proofErr w:type="spellEnd"/>
-      <w:proofErr w:type="gramEnd"/>
-      <w:r>
-        <w:t>().</w:t>
+        <w:t>Started Board.py.  __init__ creates the window and sets the coordinate system, and creates the board rectangle.  draw() draws the board.  wait_for_click() waits for a click.  test() creates a board and draws it, then calls wait_for_click().</w:t>
+      </w:r>
+    </w:p>
+    <w:p>
+      <w:pPr>
+        <w:ind w:left="360"/>
+      </w:pPr>
+      <w:r>
+        <w:rPr>
+          <w:noProof/>
+        </w:rPr>
+        <w:drawing>
+          <wp:inline distT="0" distB="0" distL="0" distR="0" wp14:anchorId="6D29C0B5" wp14:editId="7CEEF12A">
+            <wp:extent cx="2282876" cy="2099144"/>
+            <wp:effectExtent l="0" t="0" r="3175" b="0"/>
+            <wp:docPr id="7" name="Picture 7" descr="Shape&#10;&#10;Description automatically generated"/>
+            <wp:cNvGraphicFramePr>
+              <a:graphicFrameLocks xmlns:a="http://schemas.openxmlformats.org/drawingml/2006/main" noChangeAspect="1"/>
+            </wp:cNvGraphicFramePr>
+            <a:graphic xmlns:a="http://schemas.openxmlformats.org/drawingml/2006/main">
+              <a:graphicData uri="http://schemas.openxmlformats.org/drawingml/2006/picture">
+                <pic:pic xmlns:pic="http://schemas.openxmlformats.org/drawingml/2006/picture">
+                  <pic:nvPicPr>
+                    <pic:cNvPr id="7" name="Picture 7" descr="Shape&#10;&#10;Description automatically generated"/>
+                    <pic:cNvPicPr/>
+                  </pic:nvPicPr>
+                  <pic:blipFill>
+                    <a:blip r:embed="rId5"/>
+                    <a:stretch>
+                      <a:fillRect/>
+                    </a:stretch>
+                  </pic:blipFill>
+                  <pic:spPr>
+                    <a:xfrm>
+                      <a:off x="0" y="0"/>
+                      <a:ext cx="2303714" cy="2118305"/>
+                    </a:xfrm>
+                    <a:prstGeom prst="rect">
+                      <a:avLst/>
+                    </a:prstGeom>
+                  </pic:spPr>
+                </pic:pic>
+              </a:graphicData>
+            </a:graphic>
+          </wp:inline>
+        </w:drawing>
+      </w:r>
+    </w:p>
+    <w:p>
+      <w:pPr>
+        <w:ind w:left="360"/>
+      </w:pPr>
+      <w:r>
+        <w:t xml:space="preserve">Added the Button class and </w:t>
+      </w:r>
+      <w:r>
+        <w:t>a Done button.</w:t>
+      </w:r>
+    </w:p>
+    <w:p>
+      <w:pPr>
+        <w:ind w:left="360"/>
+      </w:pPr>
+      <w:r>
+        <w:rPr>
+          <w:noProof/>
+        </w:rPr>
+        <w:drawing>
+          <wp:inline distT="0" distB="0" distL="0" distR="0" wp14:anchorId="70C50725" wp14:editId="255A2C96">
+            <wp:extent cx="2282825" cy="2099095"/>
+            <wp:effectExtent l="0" t="0" r="3175" b="0"/>
+            <wp:docPr id="8" name="Picture 8" descr="A picture containing shape&#10;&#10;Description automatically generated"/>
+            <wp:cNvGraphicFramePr>
+              <a:graphicFrameLocks xmlns:a="http://schemas.openxmlformats.org/drawingml/2006/main" noChangeAspect="1"/>
+            </wp:cNvGraphicFramePr>
+            <a:graphic xmlns:a="http://schemas.openxmlformats.org/drawingml/2006/main">
+              <a:graphicData uri="http://schemas.openxmlformats.org/drawingml/2006/picture">
+                <pic:pic xmlns:pic="http://schemas.openxmlformats.org/drawingml/2006/picture">
+                  <pic:nvPicPr>
+                    <pic:cNvPr id="8" name="Picture 8" descr="A picture containing shape&#10;&#10;Description automatically generated"/>
+                    <pic:cNvPicPr/>
+                  </pic:nvPicPr>
+                  <pic:blipFill>
+                    <a:blip r:embed="rId6"/>
+                    <a:stretch>
+                      <a:fillRect/>
+                    </a:stretch>
+                  </pic:blipFill>
+                  <pic:spPr>
+                    <a:xfrm>
+                      <a:off x="0" y="0"/>
+                      <a:ext cx="2299473" cy="2114403"/>
+                    </a:xfrm>
+                    <a:prstGeom prst="rect">
+                      <a:avLst/>
+                    </a:prstGeom>
+                  </pic:spPr>
+                </pic:pic>
+              </a:graphicData>
+            </a:graphic>
+          </wp:inline>
+        </w:drawing>
+      </w:r>
+    </w:p>
+    <w:p>
+      <w:pPr>
+        <w:ind w:left="360"/>
+      </w:pPr>
+      <w:r>
+        <w:t>Added remaining buttons.</w:t>
+      </w:r>
+    </w:p>
+    <w:p>
+      <w:pPr>
+        <w:ind w:left="360"/>
+      </w:pPr>
+      <w:r>
+        <w:rPr>
+          <w:noProof/>
+        </w:rPr>
+        <w:drawing>
+          <wp:inline distT="0" distB="0" distL="0" distR="0" wp14:anchorId="4EF53619" wp14:editId="7B1DCED4">
+            <wp:extent cx="2282825" cy="1942740"/>
+            <wp:effectExtent l="0" t="0" r="3175" b="635"/>
+            <wp:docPr id="9" name="Picture 9" descr="Graphical user interface&#10;&#10;Description automatically generated"/>
+            <wp:cNvGraphicFramePr>
+              <a:graphicFrameLocks xmlns:a="http://schemas.openxmlformats.org/drawingml/2006/main" noChangeAspect="1"/>
+            </wp:cNvGraphicFramePr>
+            <a:graphic xmlns:a="http://schemas.openxmlformats.org/drawingml/2006/main">
+              <a:graphicData uri="http://schemas.openxmlformats.org/drawingml/2006/picture">
+                <pic:pic xmlns:pic="http://schemas.openxmlformats.org/drawingml/2006/picture">
+                  <pic:nvPicPr>
+                    <pic:cNvPr id="9" name="Picture 9" descr="Graphical user interface&#10;&#10;Description automatically generated"/>
+                    <pic:cNvPicPr/>
+                  </pic:nvPicPr>
+                  <pic:blipFill>
+                    <a:blip r:embed="rId7"/>
+                    <a:stretch>
+                      <a:fillRect/>
+                    </a:stretch>
+                  </pic:blipFill>
+                  <pic:spPr>
+                    <a:xfrm>
+                      <a:off x="0" y="0"/>
+                      <a:ext cx="2295747" cy="1953737"/>
+                    </a:xfrm>
+                    <a:prstGeom prst="rect">
+                      <a:avLst/>
+                    </a:prstGeom>
+                  </pic:spPr>
+                </pic:pic>
+              </a:graphicData>
+            </a:graphic>
+          </wp:inline>
+        </w:drawing>
+      </w:r>
+    </w:p>
+    <w:p>
+      <w:pPr>
+        <w:ind w:left="360"/>
+      </w:pPr>
+      <w:r>
+        <w:t>Added ability to detect button clicks.  test() now waits for Done to be clicked.</w:t>
+      </w:r>
+    </w:p>
+    <w:p>
+      <w:pPr>
+        <w:ind w:left="360"/>
+      </w:pPr>
+    </w:p>
+    <w:p>
+      <w:pPr>
+        <w:ind w:left="360"/>
+      </w:pPr>
+      <w:r>
+        <w:lastRenderedPageBreak/>
+        <w:t>Register a .gif file as a shape, and draw it using t.stamp().</w:t>
       </w:r>
     </w:p>
     <w:p>
@@ -74,7 +240,7 @@
                     <pic:cNvPicPr/>
                   </pic:nvPicPr>
                   <pic:blipFill>
-                    <a:blip r:embed="rId5"/>
+                    <a:blip r:embed="rId8"/>
                     <a:stretch>
                       <a:fillRect/>
                     </a:stretch>
@@ -133,7 +299,7 @@
                     <pic:cNvPicPr/>
                   </pic:nvPicPr>
                   <pic:blipFill>
-                    <a:blip r:embed="rId6"/>
+                    <a:blip r:embed="rId9"/>
                     <a:stretch>
                       <a:fillRect/>
                     </a:stretch>
@@ -194,7 +360,7 @@
                     <pic:cNvPicPr/>
                   </pic:nvPicPr>
                   <pic:blipFill>
-                    <a:blip r:embed="rId7"/>
+                    <a:blip r:embed="rId10"/>
                     <a:stretch>
                       <a:fillRect/>
                     </a:stretch>
@@ -232,48 +398,25 @@
         <w:ind w:left="360"/>
       </w:pPr>
       <w:r>
-        <w:t xml:space="preserve">Initial attempts to increase the turtle speed failed; had to move </w:t>
-      </w:r>
-      <w:proofErr w:type="spellStart"/>
-      <w:proofErr w:type="gramStart"/>
-      <w:r>
-        <w:t>t.speed</w:t>
-      </w:r>
-      <w:proofErr w:type="spellEnd"/>
-      <w:proofErr w:type="gramEnd"/>
-      <w:r>
-        <w:t xml:space="preserve">() and </w:t>
-      </w:r>
-      <w:proofErr w:type="spellStart"/>
-      <w:r>
-        <w:t>t.hideturtle</w:t>
-      </w:r>
-      <w:proofErr w:type="spellEnd"/>
-      <w:r>
-        <w:t>() after shapes were registered.</w:t>
-      </w:r>
-    </w:p>
-    <w:p>
-      <w:pPr>
-        <w:ind w:left="360"/>
-      </w:pPr>
-      <w:r>
-        <w:t xml:space="preserve">Figured out why the square size and stamp positions needed adjustment; it appears that the </w:t>
-      </w:r>
-      <w:proofErr w:type="gramStart"/>
-      <w:r>
-        <w:t>setup(</w:t>
-      </w:r>
-      <w:proofErr w:type="gramEnd"/>
-      <w:r>
-        <w:t>) function that sets the window size includes the window borders.  Decided to stick with the default screen settings with the origin in the middle, and adjust for that.</w:t>
-      </w:r>
-    </w:p>
-    <w:p>
-      <w:pPr>
-        <w:ind w:left="360"/>
-      </w:pPr>
-      <w:r>
+        <w:t>Initial attempts to increase the turtle speed failed; had to move t.speed() and t.hideturtle() after shapes were registered.</w:t>
+      </w:r>
+    </w:p>
+    <w:p>
+      <w:pPr>
+        <w:ind w:left="360"/>
+      </w:pPr>
+      <w:r>
+        <w:t>Figured out why the square size and stamp positions needed adjustment; it appears that the setup() function that sets the window size includes the window borders.  Decided to stick with the default screen settings with the origin in the middle, and adjust for that.</w:t>
+      </w:r>
+    </w:p>
+    <w:p>
+      <w:pPr>
+        <w:ind w:left="360"/>
+      </w:pPr>
+      <w:r>
+        <w:rPr>
+          <w:noProof/>
+        </w:rPr>
         <w:drawing>
           <wp:inline distT="0" distB="0" distL="0" distR="0" wp14:anchorId="411E339D" wp14:editId="15F6874E">
             <wp:extent cx="1533525" cy="1531067"/>
@@ -290,7 +433,7 @@
                     <pic:cNvPicPr/>
                   </pic:nvPicPr>
                   <pic:blipFill>
-                    <a:blip r:embed="rId8"/>
+                    <a:blip r:embed="rId11"/>
                     <a:stretch>
                       <a:fillRect/>
                     </a:stretch>
@@ -327,7 +470,7 @@
 </file>
 
 <file path=word/numbering.xml><?xml version="1.0" encoding="utf-8"?>
-<w:numbering xmlns:wpc="http://schemas.microsoft.com/office/word/2010/wordprocessingCanvas" xmlns:cx="http://schemas.microsoft.com/office/drawing/2014/chartex" xmlns:cx1="http://schemas.microsoft.com/office/drawing/2015/9/8/chartex" xmlns:cx2="http://schemas.microsoft.com/office/drawing/2015/10/21/chartex" xmlns:cx3="http://schemas.microsoft.com/office/drawing/2016/5/9/chartex" xmlns:cx4="http://schemas.microsoft.com/office/drawing/2016/5/10/chartex" xmlns:cx5="http://schemas.microsoft.com/office/drawing/2016/5/11/chartex" xmlns:cx6="http://schemas.microsoft.com/office/drawing/2016/5/12/chartex" xmlns:cx7="http://schemas.microsoft.com/office/drawing/2016/5/13/chartex" xmlns:cx8="http://schemas.microsoft.com/office/drawing/2016/5/14/chartex" xmlns:mc="http://schemas.openxmlformats.org/markup-compatibility/2006" xmlns:aink="http://schemas.microsoft.com/office/drawing/2016/ink" xmlns:am3d="http://schemas.microsoft.com/office/drawing/2017/model3d" xmlns:o="urn:schemas-microsoft-com:office:office" xmlns:r="http://schemas.openxmlformats.org/officeDocument/2006/relationships" xmlns:m="http://schemas.openxmlformats.org/officeDocument/2006/math" xmlns:v="urn:schemas-microsoft-com:vml" xmlns:wp14="http://schemas.microsoft.com/office/word/2010/wordprocessingDrawing" xmlns:wp="http://schemas.openxmlformats.org/drawingml/2006/wordprocessingDrawing" xmlns:w10="urn:schemas-microsoft-com:office:word" xmlns:w="http://schemas.openxmlformats.org/wordprocessingml/2006/main" xmlns:w14="http://schemas.microsoft.com/office/word/2010/wordml" xmlns:w15="http://schemas.microsoft.com/office/word/2012/wordml" xmlns:w16cex="http://schemas.microsoft.com/office/word/2018/wordml/cex" xmlns:w16cid="http://schemas.microsoft.com/office/word/2016/wordml/cid" xmlns:w16="http://schemas.microsoft.com/office/word/2018/wordml" xmlns:w16sdtdh="http://schemas.microsoft.com/office/word/2020/wordml/sdtdatahash" xmlns:w16se="http://schemas.microsoft.com/office/word/2015/wordml/symex" xmlns:wpg="http://schemas.microsoft.com/office/word/2010/wordprocessingGroup" xmlns:wpi="http://schemas.microsoft.com/office/word/2010/wordprocessingInk" xmlns:wne="http://schemas.microsoft.com/office/word/2006/wordml" xmlns:wps="http://schemas.microsoft.com/office/word/2010/wordprocessingShape" mc:Ignorable="w14 w15 w16se w16cid w16 w16cex w16sdtdh wp14">
+<w:numbering xmlns:wpc="http://schemas.microsoft.com/office/word/2010/wordprocessingCanvas" xmlns:cx="http://schemas.microsoft.com/office/drawing/2014/chartex" xmlns:cx1="http://schemas.microsoft.com/office/drawing/2015/9/8/chartex" xmlns:cx2="http://schemas.microsoft.com/office/drawing/2015/10/21/chartex" xmlns:cx3="http://schemas.microsoft.com/office/drawing/2016/5/9/chartex" xmlns:cx4="http://schemas.microsoft.com/office/drawing/2016/5/10/chartex" xmlns:cx5="http://schemas.microsoft.com/office/drawing/2016/5/11/chartex" xmlns:cx6="http://schemas.microsoft.com/office/drawing/2016/5/12/chartex" xmlns:cx7="http://schemas.microsoft.com/office/drawing/2016/5/13/chartex" xmlns:cx8="http://schemas.microsoft.com/office/drawing/2016/5/14/chartex" xmlns:mc="http://schemas.openxmlformats.org/markup-compatibility/2006" xmlns:aink="http://schemas.microsoft.com/office/drawing/2016/ink" xmlns:am3d="http://schemas.microsoft.com/office/drawing/2017/model3d" xmlns:o="urn:schemas-microsoft-com:office:office" xmlns:oel="http://schemas.microsoft.com/office/2019/extlst" xmlns:r="http://schemas.openxmlformats.org/officeDocument/2006/relationships" xmlns:m="http://schemas.openxmlformats.org/officeDocument/2006/math" xmlns:v="urn:schemas-microsoft-com:vml" xmlns:wp14="http://schemas.microsoft.com/office/word/2010/wordprocessingDrawing" xmlns:wp="http://schemas.openxmlformats.org/drawingml/2006/wordprocessingDrawing" xmlns:w10="urn:schemas-microsoft-com:office:word" xmlns:w="http://schemas.openxmlformats.org/wordprocessingml/2006/main" xmlns:w14="http://schemas.microsoft.com/office/word/2010/wordml" xmlns:w15="http://schemas.microsoft.com/office/word/2012/wordml" xmlns:w16cex="http://schemas.microsoft.com/office/word/2018/wordml/cex" xmlns:w16cid="http://schemas.microsoft.com/office/word/2016/wordml/cid" xmlns:w16="http://schemas.microsoft.com/office/word/2018/wordml" xmlns:w16sdtdh="http://schemas.microsoft.com/office/word/2020/wordml/sdtdatahash" xmlns:w16se="http://schemas.microsoft.com/office/word/2015/wordml/symex" xmlns:wpg="http://schemas.microsoft.com/office/word/2010/wordprocessingGroup" xmlns:wpi="http://schemas.microsoft.com/office/word/2010/wordprocessingInk" xmlns:wne="http://schemas.microsoft.com/office/word/2006/wordml" xmlns:wps="http://schemas.microsoft.com/office/word/2010/wordprocessingShape" mc:Ignorable="w14 w15 w16se w16cid w16 w16cex w16sdtdh wp14">
   <w:abstractNum w:abstractNumId="0" w15:restartNumberingAfterBreak="0">
     <w:nsid w:val="15825A35"/>
     <w:multiLevelType w:val="hybridMultilevel"/>
@@ -506,10 +649,10 @@
       </w:pPr>
     </w:lvl>
   </w:abstractNum>
-  <w:num w:numId="1">
+  <w:num w:numId="1" w16cid:durableId="1814785427">
     <w:abstractNumId w:val="0"/>
   </w:num>
-  <w:num w:numId="2">
+  <w:num w:numId="2" w16cid:durableId="313722238">
     <w:abstractNumId w:val="1"/>
   </w:num>
 </w:numbering>

</xml_diff>

<commit_message>
Tiles now draw and move.
Also deleted old Turtle-based test code.
</commit_message>
<xml_diff>
--- a/Puzzle16/DevLog.docx
+++ b/Puzzle16/DevLog.docx
@@ -176,6 +176,12 @@
       <w:pPr>
         <w:ind w:left="360"/>
       </w:pPr>
+      <w:r>
+        <w:t>Committed</w:t>
+      </w:r>
+      <w:r>
+        <w:t xml:space="preserve"> code to GitHub.</w:t>
+      </w:r>
     </w:p>
     <w:p>
       <w:pPr>
@@ -183,37 +189,7 @@
       </w:pPr>
       <w:r>
         <w:lastRenderedPageBreak/>
-        <w:t>Register a .gif file as a shape, and draw it using t.stamp().</w:t>
-      </w:r>
-    </w:p>
-    <w:p>
-      <w:pPr>
-        <w:ind w:left="360"/>
-      </w:pPr>
-      <w:r>
-        <w:t>Draw a rectangle, place stamp in center.</w:t>
-      </w:r>
-    </w:p>
-    <w:p>
-      <w:pPr>
-        <w:ind w:left="360"/>
-      </w:pPr>
-      <w:r>
-        <w:t>Bitmaps are 100x100, rectangle is (0,0) to (101,101), image at (51,50)</w:t>
-      </w:r>
-    </w:p>
-    <w:p>
-      <w:pPr>
-        <w:ind w:left="360"/>
-      </w:pPr>
-      <w:r>
-        <w:t>Create remaining .gif files.</w:t>
-      </w:r>
-      <w:r>
-        <w:rPr>
-          <w:noProof/>
-        </w:rPr>
-        <w:t xml:space="preserve"> </w:t>
+        <w:t>Added code to import images, draw the “1” tile in the lower left square.  Set background to white.</w:t>
       </w:r>
     </w:p>
     <w:p>
@@ -225,10 +201,10 @@
           <w:noProof/>
         </w:rPr>
         <w:drawing>
-          <wp:inline distT="0" distB="0" distL="0" distR="0" wp14:anchorId="55B7AE57" wp14:editId="0CB0885B">
-            <wp:extent cx="2990850" cy="2592709"/>
-            <wp:effectExtent l="0" t="0" r="0" b="0"/>
-            <wp:docPr id="1" name="Picture 1"/>
+          <wp:inline distT="0" distB="0" distL="0" distR="0" wp14:anchorId="23C4EEFE" wp14:editId="25CCF011">
+            <wp:extent cx="2282024" cy="1942058"/>
+            <wp:effectExtent l="0" t="0" r="4445" b="1270"/>
+            <wp:docPr id="10" name="Picture 10" descr="A picture containing calendar&#10;&#10;Description automatically generated"/>
             <wp:cNvGraphicFramePr>
               <a:graphicFrameLocks xmlns:a="http://schemas.openxmlformats.org/drawingml/2006/main" noChangeAspect="1"/>
             </wp:cNvGraphicFramePr>
@@ -236,7 +212,7 @@
               <a:graphicData uri="http://schemas.openxmlformats.org/drawingml/2006/picture">
                 <pic:pic xmlns:pic="http://schemas.openxmlformats.org/drawingml/2006/picture">
                   <pic:nvPicPr>
-                    <pic:cNvPr id="1" name=""/>
+                    <pic:cNvPr id="10" name="Picture 10" descr="A picture containing calendar&#10;&#10;Description automatically generated"/>
                     <pic:cNvPicPr/>
                   </pic:nvPicPr>
                   <pic:blipFill>
@@ -248,7 +224,7 @@
                   <pic:spPr>
                     <a:xfrm>
                       <a:off x="0" y="0"/>
-                      <a:ext cx="3021106" cy="2618937"/>
+                      <a:ext cx="2286915" cy="1946220"/>
                     </a:xfrm>
                     <a:prstGeom prst="rect">
                       <a:avLst/>
@@ -266,28 +242,22 @@
         <w:ind w:left="360"/>
       </w:pPr>
       <w:r>
-        <w:t>Draw two rectangles, with two bitmaps.</w:t>
-      </w:r>
-    </w:p>
-    <w:p>
-      <w:pPr>
-        <w:ind w:left="360"/>
-      </w:pPr>
-      <w:r>
-        <w:rPr>
-          <w:noProof/>
-        </w:rPr>
-        <w:t xml:space="preserve"> </w:t>
-      </w:r>
+        <w:t>Added move_tile(), added code to move tile 1 to upper left.</w:t>
+      </w:r>
+    </w:p>
+    <w:p>
+      <w:pPr>
+        <w:ind w:left="360"/>
+      </w:pPr>
       <w:r>
         <w:rPr>
           <w:noProof/>
         </w:rPr>
         <w:drawing>
-          <wp:inline distT="0" distB="0" distL="0" distR="0" wp14:anchorId="370BAFFF" wp14:editId="76DF7DDF">
-            <wp:extent cx="3209925" cy="1778225"/>
-            <wp:effectExtent l="0" t="0" r="0" b="0"/>
-            <wp:docPr id="2" name="Picture 2"/>
+          <wp:inline distT="0" distB="0" distL="0" distR="0" wp14:anchorId="3296D5CD" wp14:editId="3167294E">
+            <wp:extent cx="2353586" cy="2002959"/>
+            <wp:effectExtent l="0" t="0" r="8890" b="0"/>
+            <wp:docPr id="11" name="Picture 11" descr="Table&#10;&#10;Description automatically generated with medium confidence"/>
             <wp:cNvGraphicFramePr>
               <a:graphicFrameLocks xmlns:a="http://schemas.openxmlformats.org/drawingml/2006/main" noChangeAspect="1"/>
             </wp:cNvGraphicFramePr>
@@ -295,7 +265,7 @@
               <a:graphicData uri="http://schemas.openxmlformats.org/drawingml/2006/picture">
                 <pic:pic xmlns:pic="http://schemas.openxmlformats.org/drawingml/2006/picture">
                   <pic:nvPicPr>
-                    <pic:cNvPr id="1" name=""/>
+                    <pic:cNvPr id="11" name="Picture 11" descr="Table&#10;&#10;Description automatically generated with medium confidence"/>
                     <pic:cNvPicPr/>
                   </pic:nvPicPr>
                   <pic:blipFill>
@@ -307,7 +277,7 @@
                   <pic:spPr>
                     <a:xfrm>
                       <a:off x="0" y="0"/>
-                      <a:ext cx="3233667" cy="1791378"/>
+                      <a:ext cx="2367151" cy="2014503"/>
                     </a:xfrm>
                     <a:prstGeom prst="rect">
                       <a:avLst/>
@@ -325,15 +295,7 @@
         <w:ind w:left="360"/>
       </w:pPr>
       <w:r>
-        <w:t>Draw board</w:t>
-      </w:r>
-    </w:p>
-    <w:p>
-      <w:pPr>
-        <w:ind w:left="360"/>
-      </w:pPr>
-      <w:r>
-        <w:t>Set window size and world coordinates</w:t>
+        <w:t>Added code to display all tiles in original position.  Had to fudge the square size to 102 to account for what appears to be inconsistent round-off when centering images.</w:t>
       </w:r>
     </w:p>
     <w:p>
@@ -345,10 +307,10 @@
           <w:noProof/>
         </w:rPr>
         <w:drawing>
-          <wp:inline distT="0" distB="0" distL="0" distR="0" wp14:anchorId="4CC72ACA" wp14:editId="174B41E2">
-            <wp:extent cx="1395999" cy="1400175"/>
-            <wp:effectExtent l="0" t="0" r="0" b="0"/>
-            <wp:docPr id="3" name="Picture 3"/>
+          <wp:inline distT="0" distB="0" distL="0" distR="0" wp14:anchorId="3AED4059" wp14:editId="73C6FAC5">
+            <wp:extent cx="2353310" cy="2007870"/>
+            <wp:effectExtent l="0" t="0" r="8890" b="0"/>
+            <wp:docPr id="12" name="Picture 12" descr="Text, shape&#10;&#10;Description automatically generated"/>
             <wp:cNvGraphicFramePr>
               <a:graphicFrameLocks xmlns:a="http://schemas.openxmlformats.org/drawingml/2006/main" noChangeAspect="1"/>
             </wp:cNvGraphicFramePr>
@@ -356,7 +318,7 @@
               <a:graphicData uri="http://schemas.openxmlformats.org/drawingml/2006/picture">
                 <pic:pic xmlns:pic="http://schemas.openxmlformats.org/drawingml/2006/picture">
                   <pic:nvPicPr>
-                    <pic:cNvPr id="1" name=""/>
+                    <pic:cNvPr id="12" name="Picture 12" descr="Text, shape&#10;&#10;Description automatically generated"/>
                     <pic:cNvPicPr/>
                   </pic:nvPicPr>
                   <pic:blipFill>
@@ -368,7 +330,7 @@
                   <pic:spPr>
                     <a:xfrm>
                       <a:off x="0" y="0"/>
-                      <a:ext cx="1410851" cy="1415071"/>
+                      <a:ext cx="2363923" cy="2016925"/>
                     </a:xfrm>
                     <a:prstGeom prst="rect">
                       <a:avLst/>
@@ -386,27 +348,7 @@
         <w:ind w:left="360"/>
       </w:pPr>
       <w:r>
-        <w:lastRenderedPageBreak/>
-        <w:t>Problem: had to increase square size and adjust stamp positions – don’t know why.</w:t>
-      </w:r>
-    </w:p>
-    <w:p>
-      <w:pPr>
-        <w:pBdr>
-          <w:bottom w:val="single" w:sz="6" w:space="1" w:color="auto"/>
-        </w:pBdr>
-        <w:ind w:left="360"/>
-      </w:pPr>
-      <w:r>
-        <w:t>Initial attempts to increase the turtle speed failed; had to move t.speed() and t.hideturtle() after shapes were registered.</w:t>
-      </w:r>
-    </w:p>
-    <w:p>
-      <w:pPr>
-        <w:ind w:left="360"/>
-      </w:pPr>
-      <w:r>
-        <w:t>Figured out why the square size and stamp positions needed adjustment; it appears that the setup() function that sets the window size includes the window borders.  Decided to stick with the default screen settings with the origin in the middle, and adjust for that.</w:t>
+        <w:t>Added code to __init__ to set initial positions, and added code to track tile positions.  Added move_to_blank(), added test code to move 12 to the blank.</w:t>
       </w:r>
     </w:p>
     <w:p>
@@ -417,11 +359,12 @@
         <w:rPr>
           <w:noProof/>
         </w:rPr>
+        <w:lastRenderedPageBreak/>
         <w:drawing>
-          <wp:inline distT="0" distB="0" distL="0" distR="0" wp14:anchorId="411E339D" wp14:editId="15F6874E">
-            <wp:extent cx="1533525" cy="1531067"/>
+          <wp:inline distT="0" distB="0" distL="0" distR="0" wp14:anchorId="13B1153D" wp14:editId="016364F2">
+            <wp:extent cx="2329732" cy="1987753"/>
             <wp:effectExtent l="0" t="0" r="0" b="0"/>
-            <wp:docPr id="4" name="Picture 4"/>
+            <wp:docPr id="1" name="Picture 1" descr="Text, shape&#10;&#10;Description automatically generated"/>
             <wp:cNvGraphicFramePr>
               <a:graphicFrameLocks xmlns:a="http://schemas.openxmlformats.org/drawingml/2006/main" noChangeAspect="1"/>
             </wp:cNvGraphicFramePr>
@@ -429,7 +372,7 @@
               <a:graphicData uri="http://schemas.openxmlformats.org/drawingml/2006/picture">
                 <pic:pic xmlns:pic="http://schemas.openxmlformats.org/drawingml/2006/picture">
                   <pic:nvPicPr>
-                    <pic:cNvPr id="1" name=""/>
+                    <pic:cNvPr id="1" name="Picture 1" descr="Text, shape&#10;&#10;Description automatically generated"/>
                     <pic:cNvPicPr/>
                   </pic:nvPicPr>
                   <pic:blipFill>
@@ -441,7 +384,7 @@
                   <pic:spPr>
                     <a:xfrm>
                       <a:off x="0" y="0"/>
-                      <a:ext cx="1542565" cy="1540092"/>
+                      <a:ext cx="2329732" cy="1987753"/>
                     </a:xfrm>
                     <a:prstGeom prst="rect">
                       <a:avLst/>
@@ -458,6 +401,9 @@
       <w:pPr>
         <w:ind w:left="360"/>
       </w:pPr>
+      <w:r>
+        <w:t>Committed code to GitHub.</w:t>
+      </w:r>
     </w:p>
     <w:sectPr>
       <w:pgSz w:w="12240" w:h="15840"/>

</xml_diff>

<commit_message>
Clicking tiles now works.
</commit_message>
<xml_diff>
--- a/Puzzle16/DevLog.docx
+++ b/Puzzle16/DevLog.docx
@@ -3,17 +3,59 @@
 <w:document xmlns:wpc="http://schemas.microsoft.com/office/word/2010/wordprocessingCanvas" xmlns:cx="http://schemas.microsoft.com/office/drawing/2014/chartex" xmlns:cx1="http://schemas.microsoft.com/office/drawing/2015/9/8/chartex" xmlns:cx2="http://schemas.microsoft.com/office/drawing/2015/10/21/chartex" xmlns:cx3="http://schemas.microsoft.com/office/drawing/2016/5/9/chartex" xmlns:cx4="http://schemas.microsoft.com/office/drawing/2016/5/10/chartex" xmlns:cx5="http://schemas.microsoft.com/office/drawing/2016/5/11/chartex" xmlns:cx6="http://schemas.microsoft.com/office/drawing/2016/5/12/chartex" xmlns:cx7="http://schemas.microsoft.com/office/drawing/2016/5/13/chartex" xmlns:cx8="http://schemas.microsoft.com/office/drawing/2016/5/14/chartex" xmlns:mc="http://schemas.openxmlformats.org/markup-compatibility/2006" xmlns:aink="http://schemas.microsoft.com/office/drawing/2016/ink" xmlns:am3d="http://schemas.microsoft.com/office/drawing/2017/model3d" xmlns:o="urn:schemas-microsoft-com:office:office" xmlns:oel="http://schemas.microsoft.com/office/2019/extlst" xmlns:r="http://schemas.openxmlformats.org/officeDocument/2006/relationships" xmlns:m="http://schemas.openxmlformats.org/officeDocument/2006/math" xmlns:v="urn:schemas-microsoft-com:vml" xmlns:wp14="http://schemas.microsoft.com/office/word/2010/wordprocessingDrawing" xmlns:wp="http://schemas.openxmlformats.org/drawingml/2006/wordprocessingDrawing" xmlns:w10="urn:schemas-microsoft-com:office:word" xmlns:w="http://schemas.openxmlformats.org/wordprocessingml/2006/main" xmlns:w14="http://schemas.microsoft.com/office/word/2010/wordml" xmlns:w15="http://schemas.microsoft.com/office/word/2012/wordml" xmlns:w16cex="http://schemas.microsoft.com/office/word/2018/wordml/cex" xmlns:w16cid="http://schemas.microsoft.com/office/word/2016/wordml/cid" xmlns:w16="http://schemas.microsoft.com/office/word/2018/wordml" xmlns:w16sdtdh="http://schemas.microsoft.com/office/word/2020/wordml/sdtdatahash" xmlns:w16se="http://schemas.microsoft.com/office/word/2015/wordml/symex" xmlns:wpg="http://schemas.microsoft.com/office/word/2010/wordprocessingGroup" xmlns:wpi="http://schemas.microsoft.com/office/word/2010/wordprocessingInk" xmlns:wne="http://schemas.microsoft.com/office/word/2006/wordml" xmlns:wps="http://schemas.microsoft.com/office/word/2010/wordprocessingShape" mc:Ignorable="w14 w15 w16se w16cid w16 w16cex w16sdtdh wp14">
   <w:body>
     <w:p>
-      <w:pPr>
-        <w:ind w:left="360"/>
-      </w:pPr>
-      <w:r>
-        <w:t>Started Board.py.  __init__ creates the window and sets the coordinate system, and creates the board rectangle.  draw() draws the board.  wait_for_click() waits for a click.  test() creates a board and draws it, then calls wait_for_click().</w:t>
-      </w:r>
-    </w:p>
-    <w:p>
-      <w:pPr>
-        <w:ind w:left="360"/>
-      </w:pPr>
+      <w:r>
+        <w:t>Started Board.py.  __</w:t>
+      </w:r>
+      <w:proofErr w:type="spellStart"/>
+      <w:r>
+        <w:t>init</w:t>
+      </w:r>
+      <w:proofErr w:type="spellEnd"/>
+      <w:r>
+        <w:t xml:space="preserve">__ creates the window and sets the coordinate system, and creates the board rectangle.  </w:t>
+      </w:r>
+      <w:proofErr w:type="gramStart"/>
+      <w:r>
+        <w:t>draw(</w:t>
+      </w:r>
+      <w:proofErr w:type="gramEnd"/>
+      <w:r>
+        <w:t xml:space="preserve">) draws the board.  </w:t>
+      </w:r>
+      <w:proofErr w:type="spellStart"/>
+      <w:r>
+        <w:t>wait_for_</w:t>
+      </w:r>
+      <w:proofErr w:type="gramStart"/>
+      <w:r>
+        <w:t>click</w:t>
+      </w:r>
+      <w:proofErr w:type="spellEnd"/>
+      <w:r>
+        <w:t>(</w:t>
+      </w:r>
+      <w:proofErr w:type="gramEnd"/>
+      <w:r>
+        <w:t xml:space="preserve">) waits for a click.  </w:t>
+      </w:r>
+      <w:proofErr w:type="gramStart"/>
+      <w:r>
+        <w:t>test(</w:t>
+      </w:r>
+      <w:proofErr w:type="gramEnd"/>
+      <w:r>
+        <w:t xml:space="preserve">) creates a board and draws it, then calls </w:t>
+      </w:r>
+      <w:proofErr w:type="spellStart"/>
+      <w:r>
+        <w:t>wait_for_click</w:t>
+      </w:r>
+      <w:proofErr w:type="spellEnd"/>
+      <w:r>
+        <w:t>().</w:t>
+      </w:r>
+    </w:p>
+    <w:p>
       <w:r>
         <w:rPr>
           <w:noProof/>
@@ -56,9 +98,6 @@
       </w:r>
     </w:p>
     <w:p>
-      <w:pPr>
-        <w:ind w:left="360"/>
-      </w:pPr>
       <w:r>
         <w:t xml:space="preserve">Added the Button class and </w:t>
       </w:r>
@@ -67,9 +106,6 @@
       </w:r>
     </w:p>
     <w:p>
-      <w:pPr>
-        <w:ind w:left="360"/>
-      </w:pPr>
       <w:r>
         <w:rPr>
           <w:noProof/>
@@ -112,17 +148,11 @@
       </w:r>
     </w:p>
     <w:p>
-      <w:pPr>
-        <w:ind w:left="360"/>
-      </w:pPr>
       <w:r>
         <w:t>Added remaining buttons.</w:t>
       </w:r>
     </w:p>
     <w:p>
-      <w:pPr>
-        <w:ind w:left="360"/>
-      </w:pPr>
       <w:r>
         <w:rPr>
           <w:noProof/>
@@ -165,17 +195,19 @@
       </w:r>
     </w:p>
     <w:p>
-      <w:pPr>
-        <w:ind w:left="360"/>
-      </w:pPr>
-      <w:r>
-        <w:t>Added ability to detect button clicks.  test() now waits for Done to be clicked.</w:t>
-      </w:r>
-    </w:p>
-    <w:p>
-      <w:pPr>
-        <w:ind w:left="360"/>
-      </w:pPr>
+      <w:r>
+        <w:t xml:space="preserve">Added ability to detect button clicks.  </w:t>
+      </w:r>
+      <w:proofErr w:type="gramStart"/>
+      <w:r>
+        <w:t>test(</w:t>
+      </w:r>
+      <w:proofErr w:type="gramEnd"/>
+      <w:r>
+        <w:t>) now waits for Done to be clicked.</w:t>
+      </w:r>
+    </w:p>
+    <w:p>
       <w:r>
         <w:t>Committed</w:t>
       </w:r>
@@ -184,18 +216,12 @@
       </w:r>
     </w:p>
     <w:p>
-      <w:pPr>
-        <w:ind w:left="360"/>
-      </w:pPr>
       <w:r>
         <w:lastRenderedPageBreak/>
         <w:t>Added code to import images, draw the “1” tile in the lower left square.  Set background to white.</w:t>
       </w:r>
     </w:p>
     <w:p>
-      <w:pPr>
-        <w:ind w:left="360"/>
-      </w:pPr>
       <w:r>
         <w:rPr>
           <w:noProof/>
@@ -238,17 +264,27 @@
       </w:r>
     </w:p>
     <w:p>
-      <w:pPr>
-        <w:ind w:left="360"/>
-      </w:pPr>
-      <w:r>
-        <w:t>Added move_tile(), added code to move tile 1 to upper left.</w:t>
-      </w:r>
-    </w:p>
-    <w:p>
-      <w:pPr>
-        <w:ind w:left="360"/>
-      </w:pPr>
+      <w:r>
+        <w:t xml:space="preserve">Added </w:t>
+      </w:r>
+      <w:proofErr w:type="spellStart"/>
+      <w:r>
+        <w:t>move_</w:t>
+      </w:r>
+      <w:proofErr w:type="gramStart"/>
+      <w:r>
+        <w:t>tile</w:t>
+      </w:r>
+      <w:proofErr w:type="spellEnd"/>
+      <w:r>
+        <w:t>(</w:t>
+      </w:r>
+      <w:proofErr w:type="gramEnd"/>
+      <w:r>
+        <w:t>), added code to move tile 1 to upper left.</w:t>
+      </w:r>
+    </w:p>
+    <w:p>
       <w:r>
         <w:rPr>
           <w:noProof/>
@@ -291,17 +327,11 @@
       </w:r>
     </w:p>
     <w:p>
-      <w:pPr>
-        <w:ind w:left="360"/>
-      </w:pPr>
       <w:r>
         <w:t>Added code to display all tiles in original position.  Had to fudge the square size to 102 to account for what appears to be inconsistent round-off when centering images.</w:t>
       </w:r>
     </w:p>
     <w:p>
-      <w:pPr>
-        <w:ind w:left="360"/>
-      </w:pPr>
       <w:r>
         <w:rPr>
           <w:noProof/>
@@ -344,17 +374,43 @@
       </w:r>
     </w:p>
     <w:p>
-      <w:pPr>
-        <w:ind w:left="360"/>
-      </w:pPr>
-      <w:r>
-        <w:t>Added code to __init__ to set initial positions, and added code to track tile positions.  Added move_to_blank(), added test code to move 12 to the blank.</w:t>
-      </w:r>
-    </w:p>
-    <w:p>
-      <w:pPr>
-        <w:ind w:left="360"/>
-      </w:pPr>
+      <w:r>
+        <w:t>Added code to __</w:t>
+      </w:r>
+      <w:proofErr w:type="spellStart"/>
+      <w:r>
+        <w:t>init</w:t>
+      </w:r>
+      <w:proofErr w:type="spellEnd"/>
+      <w:r>
+        <w:t xml:space="preserve">__ to set initial </w:t>
+      </w:r>
+      <w:proofErr w:type="gramStart"/>
+      <w:r>
+        <w:t>positions, and</w:t>
+      </w:r>
+      <w:proofErr w:type="gramEnd"/>
+      <w:r>
+        <w:t xml:space="preserve"> added code to track tile positions.  Added </w:t>
+      </w:r>
+      <w:proofErr w:type="spellStart"/>
+      <w:r>
+        <w:t>move_to_</w:t>
+      </w:r>
+      <w:proofErr w:type="gramStart"/>
+      <w:r>
+        <w:t>blank</w:t>
+      </w:r>
+      <w:proofErr w:type="spellEnd"/>
+      <w:r>
+        <w:t>(</w:t>
+      </w:r>
+      <w:proofErr w:type="gramEnd"/>
+      <w:r>
+        <w:t>), added test code to move 12 to the blank.</w:t>
+      </w:r>
+    </w:p>
+    <w:p>
       <w:r>
         <w:rPr>
           <w:noProof/>
@@ -398,13 +454,24 @@
       </w:r>
     </w:p>
     <w:p>
-      <w:pPr>
-        <w:ind w:left="360"/>
-      </w:pPr>
       <w:r>
         <w:t>Committed code to GitHub.</w:t>
       </w:r>
     </w:p>
+    <w:p>
+      <w:r>
+        <w:t>Added code to return square coordinates if click is inside the square</w:t>
+      </w:r>
+      <w:r>
+        <w:t>.</w:t>
+      </w:r>
+    </w:p>
+    <w:p>
+      <w:r>
+        <w:t>Modified test code to handle tile click by moving that tile to the empty square.</w:t>
+      </w:r>
+    </w:p>
+    <w:p/>
     <w:sectPr>
       <w:pgSz w:w="12240" w:h="15840"/>
       <w:pgMar w:top="1440" w:right="1440" w:bottom="1440" w:left="1440" w:header="720" w:footer="720" w:gutter="0"/>

</xml_diff>

<commit_message>
Added Game class and main module.
Also implemented Randomize, and added Reset.
</commit_message>
<xml_diff>
--- a/Puzzle16/DevLog.docx
+++ b/Puzzle16/DevLog.docx
@@ -469,6 +469,86 @@
     <w:p>
       <w:r>
         <w:t>Modified test code to handle tile click by moving that tile to the empty square.</w:t>
+      </w:r>
+    </w:p>
+    <w:p>
+      <w:r>
+        <w:t>Committed code to GitHub.</w:t>
+      </w:r>
+    </w:p>
+    <w:p>
+      <w:r>
+        <w:t xml:space="preserve">Added </w:t>
+      </w:r>
+      <w:proofErr w:type="spellStart"/>
+      <w:r>
+        <w:t>set_</w:t>
+      </w:r>
+      <w:proofErr w:type="gramStart"/>
+      <w:r>
+        <w:t>board</w:t>
+      </w:r>
+      <w:proofErr w:type="spellEnd"/>
+      <w:r>
+        <w:t>(</w:t>
+      </w:r>
+      <w:proofErr w:type="gramEnd"/>
+      <w:r>
+        <w:t>), called from __</w:t>
+      </w:r>
+      <w:proofErr w:type="spellStart"/>
+      <w:r>
+        <w:t>init</w:t>
+      </w:r>
+      <w:proofErr w:type="spellEnd"/>
+      <w:r>
+        <w:t>__.  This allows us to provide a randomized initial position.</w:t>
+      </w:r>
+    </w:p>
+    <w:p>
+      <w:r>
+        <w:t xml:space="preserve">Removed </w:t>
+      </w:r>
+      <w:proofErr w:type="gramStart"/>
+      <w:r>
+        <w:t>draw(</w:t>
+      </w:r>
+      <w:proofErr w:type="gramEnd"/>
+      <w:r>
+        <w:t>), added draw calls to __</w:t>
+      </w:r>
+      <w:proofErr w:type="spellStart"/>
+      <w:r>
+        <w:t>init</w:t>
+      </w:r>
+      <w:proofErr w:type="spellEnd"/>
+      <w:r>
+        <w:t>__.</w:t>
+      </w:r>
+    </w:p>
+    <w:p>
+      <w:r>
+        <w:t>Added play_16_puzzle.py as main starting point.</w:t>
+      </w:r>
+    </w:p>
+    <w:p>
+      <w:r>
+        <w:t>Added a Reset button.</w:t>
+      </w:r>
+    </w:p>
+    <w:p>
+      <w:r>
+        <w:t>Implemented Randomize and Reset.</w:t>
+      </w:r>
+    </w:p>
+    <w:p>
+      <w:r>
+        <w:t>Modularized the Game class.</w:t>
+      </w:r>
+    </w:p>
+    <w:p>
+      <w:r>
+        <w:t>Committed to GitHub.</w:t>
       </w:r>
     </w:p>
     <w:p/>

</xml_diff>

<commit_message>
Moved button create to Game class.
Also added much documentation.
</commit_message>
<xml_diff>
--- a/Puzzle16/DevLog.docx
+++ b/Puzzle16/DevLog.docx
@@ -4,55 +4,7 @@
   <w:body>
     <w:p>
       <w:r>
-        <w:t>Started Board.py.  __</w:t>
-      </w:r>
-      <w:proofErr w:type="spellStart"/>
-      <w:r>
-        <w:t>init</w:t>
-      </w:r>
-      <w:proofErr w:type="spellEnd"/>
-      <w:r>
-        <w:t xml:space="preserve">__ creates the window and sets the coordinate system, and creates the board rectangle.  </w:t>
-      </w:r>
-      <w:proofErr w:type="gramStart"/>
-      <w:r>
-        <w:t>draw(</w:t>
-      </w:r>
-      <w:proofErr w:type="gramEnd"/>
-      <w:r>
-        <w:t xml:space="preserve">) draws the board.  </w:t>
-      </w:r>
-      <w:proofErr w:type="spellStart"/>
-      <w:r>
-        <w:t>wait_for_</w:t>
-      </w:r>
-      <w:proofErr w:type="gramStart"/>
-      <w:r>
-        <w:t>click</w:t>
-      </w:r>
-      <w:proofErr w:type="spellEnd"/>
-      <w:r>
-        <w:t>(</w:t>
-      </w:r>
-      <w:proofErr w:type="gramEnd"/>
-      <w:r>
-        <w:t xml:space="preserve">) waits for a click.  </w:t>
-      </w:r>
-      <w:proofErr w:type="gramStart"/>
-      <w:r>
-        <w:t>test(</w:t>
-      </w:r>
-      <w:proofErr w:type="gramEnd"/>
-      <w:r>
-        <w:t xml:space="preserve">) creates a board and draws it, then calls </w:t>
-      </w:r>
-      <w:proofErr w:type="spellStart"/>
-      <w:r>
-        <w:t>wait_for_click</w:t>
-      </w:r>
-      <w:proofErr w:type="spellEnd"/>
-      <w:r>
-        <w:t>().</w:t>
+        <w:t>Started Board.py.  __init__ creates the window and sets the coordinate system, and creates the board rectangle.  draw() draws the board.  wait_for_click() waits for a click.  test() creates a board and draws it, then calls wait_for_click().</w:t>
       </w:r>
     </w:p>
     <w:p>
@@ -196,15 +148,7 @@
     </w:p>
     <w:p>
       <w:r>
-        <w:t xml:space="preserve">Added ability to detect button clicks.  </w:t>
-      </w:r>
-      <w:proofErr w:type="gramStart"/>
-      <w:r>
-        <w:t>test(</w:t>
-      </w:r>
-      <w:proofErr w:type="gramEnd"/>
-      <w:r>
-        <w:t>) now waits for Done to be clicked.</w:t>
+        <w:t>Added ability to detect button clicks.  test() now waits for Done to be clicked.</w:t>
       </w:r>
     </w:p>
     <w:p>
@@ -265,23 +209,7 @@
     </w:p>
     <w:p>
       <w:r>
-        <w:t xml:space="preserve">Added </w:t>
-      </w:r>
-      <w:proofErr w:type="spellStart"/>
-      <w:r>
-        <w:t>move_</w:t>
-      </w:r>
-      <w:proofErr w:type="gramStart"/>
-      <w:r>
-        <w:t>tile</w:t>
-      </w:r>
-      <w:proofErr w:type="spellEnd"/>
-      <w:r>
-        <w:t>(</w:t>
-      </w:r>
-      <w:proofErr w:type="gramEnd"/>
-      <w:r>
-        <w:t>), added code to move tile 1 to upper left.</w:t>
+        <w:t>Added move_tile(), added code to move tile 1 to upper left.</w:t>
       </w:r>
     </w:p>
     <w:p>
@@ -375,39 +303,7 @@
     </w:p>
     <w:p>
       <w:r>
-        <w:t>Added code to __</w:t>
-      </w:r>
-      <w:proofErr w:type="spellStart"/>
-      <w:r>
-        <w:t>init</w:t>
-      </w:r>
-      <w:proofErr w:type="spellEnd"/>
-      <w:r>
-        <w:t xml:space="preserve">__ to set initial </w:t>
-      </w:r>
-      <w:proofErr w:type="gramStart"/>
-      <w:r>
-        <w:t>positions, and</w:t>
-      </w:r>
-      <w:proofErr w:type="gramEnd"/>
-      <w:r>
-        <w:t xml:space="preserve"> added code to track tile positions.  Added </w:t>
-      </w:r>
-      <w:proofErr w:type="spellStart"/>
-      <w:r>
-        <w:t>move_to_</w:t>
-      </w:r>
-      <w:proofErr w:type="gramStart"/>
-      <w:r>
-        <w:t>blank</w:t>
-      </w:r>
-      <w:proofErr w:type="spellEnd"/>
-      <w:r>
-        <w:t>(</w:t>
-      </w:r>
-      <w:proofErr w:type="gramEnd"/>
-      <w:r>
-        <w:t>), added test code to move 12 to the blank.</w:t>
+        <w:t>Added code to __init__ to set initial positions, and added code to track tile positions.  Added move_to_blank(), added test code to move 12 to the blank.</w:t>
       </w:r>
     </w:p>
     <w:p>
@@ -478,52 +374,12 @@
     </w:p>
     <w:p>
       <w:r>
-        <w:t xml:space="preserve">Added </w:t>
-      </w:r>
-      <w:proofErr w:type="spellStart"/>
-      <w:r>
-        <w:t>set_</w:t>
-      </w:r>
-      <w:proofErr w:type="gramStart"/>
-      <w:r>
-        <w:t>board</w:t>
-      </w:r>
-      <w:proofErr w:type="spellEnd"/>
-      <w:r>
-        <w:t>(</w:t>
-      </w:r>
-      <w:proofErr w:type="gramEnd"/>
-      <w:r>
-        <w:t>), called from __</w:t>
-      </w:r>
-      <w:proofErr w:type="spellStart"/>
-      <w:r>
-        <w:t>init</w:t>
-      </w:r>
-      <w:proofErr w:type="spellEnd"/>
-      <w:r>
-        <w:t>__.  This allows us to provide a randomized initial position.</w:t>
-      </w:r>
-    </w:p>
-    <w:p>
-      <w:r>
-        <w:t xml:space="preserve">Removed </w:t>
-      </w:r>
-      <w:proofErr w:type="gramStart"/>
-      <w:r>
-        <w:t>draw(</w:t>
-      </w:r>
-      <w:proofErr w:type="gramEnd"/>
-      <w:r>
-        <w:t>), added draw calls to __</w:t>
-      </w:r>
-      <w:proofErr w:type="spellStart"/>
-      <w:r>
-        <w:t>init</w:t>
-      </w:r>
-      <w:proofErr w:type="spellEnd"/>
-      <w:r>
-        <w:t>__.</w:t>
+        <w:t>Added set_board(), called from __init__.  This allows us to provide a randomized initial position.</w:t>
+      </w:r>
+    </w:p>
+    <w:p>
+      <w:r>
+        <w:t>Removed draw(), added draw calls to __init__.</w:t>
       </w:r>
     </w:p>
     <w:p>
@@ -551,7 +407,21 @@
         <w:t>Committed to GitHub.</w:t>
       </w:r>
     </w:p>
-    <w:p/>
+    <w:p>
+      <w:r>
+        <w:t>Removed button creation from Board, replaced with add_button().  The game itself now creates the buttons.  This way there is less hard-coded game logic in the Board class.</w:t>
+      </w:r>
+    </w:p>
+    <w:p>
+      <w:r>
+        <w:t>The Game class now provides the initial configuration to the Board class.</w:t>
+      </w:r>
+    </w:p>
+    <w:p>
+      <w:r>
+        <w:t>Added copious documentation.</w:t>
+      </w:r>
+    </w:p>
     <w:sectPr>
       <w:pgSz w:w="12240" w:h="15840"/>
       <w:pgMar w:top="1440" w:right="1440" w:bottom="1440" w:left="1440" w:header="720" w:footer="720" w:gutter="0"/>

</xml_diff>